<commit_message>
Setting up the rest of the SRS to easily add new information.
</commit_message>
<xml_diff>
--- a/docs/SRS.docx
+++ b/docs/SRS.docx
@@ -4,6 +4,45 @@
   <w:body>
     <w:p>
       <w:pPr>
+        <w:pStyle w:val="Title"/>
+        <w:jc w:val="center"/>
+        <w:rPr>
+          <w:lang w:val="en-US"/>
+        </w:rPr>
+      </w:pPr>
+      <w:r>
+        <w:rPr>
+          <w:lang w:val="en-US"/>
+        </w:rPr>
+        <w:t>Software Requirements Specification</w:t>
+      </w:r>
+    </w:p>
+    <w:p>
+      <w:pPr>
+        <w:pStyle w:val="Subtitle"/>
+        <w:jc w:val="center"/>
+        <w:rPr>
+          <w:lang w:val="en-US"/>
+        </w:rPr>
+      </w:pPr>
+      <w:proofErr w:type="spellStart"/>
+      <w:r>
+        <w:rPr>
+          <w:lang w:val="en-US"/>
+        </w:rPr>
+        <w:t>TaxiTap</w:t>
+      </w:r>
+      <w:proofErr w:type="spellEnd"/>
+      <w:r>
+        <w:rPr>
+          <w:lang w:val="en-US"/>
+        </w:rPr>
+        <w:t xml:space="preserve"> by Git It Done</w:t>
+      </w:r>
+    </w:p>
+    <w:p>
+      <w:pPr>
+        <w:pStyle w:val="Heading1"/>
         <w:rPr>
           <w:lang w:val="en-US"/>
         </w:rPr>
@@ -13,6 +52,939 @@
           <w:lang w:val="en-US"/>
         </w:rPr>
         <w:t>Introduction</w:t>
+      </w:r>
+    </w:p>
+    <w:p>
+      <w:pPr>
+        <w:rPr>
+          <w:rFonts w:ascii="Arial" w:hAnsi="Arial" w:cs="Arial"/>
+          <w:sz w:val="28"/>
+          <w:szCs w:val="28"/>
+          <w:lang w:val="en-US"/>
+        </w:rPr>
+      </w:pPr>
+      <w:proofErr w:type="spellStart"/>
+      <w:r>
+        <w:rPr>
+          <w:rFonts w:ascii="Arial" w:hAnsi="Arial" w:cs="Arial"/>
+          <w:sz w:val="28"/>
+          <w:szCs w:val="28"/>
+          <w:lang w:val="en-US"/>
+        </w:rPr>
+        <w:t>TaxiTap</w:t>
+      </w:r>
+      <w:proofErr w:type="spellEnd"/>
+      <w:r>
+        <w:rPr>
+          <w:rFonts w:ascii="Arial" w:hAnsi="Arial" w:cs="Arial"/>
+          <w:sz w:val="28"/>
+          <w:szCs w:val="28"/>
+          <w:lang w:val="en-US"/>
+        </w:rPr>
+        <w:t xml:space="preserve"> is a mobile platform designed to </w:t>
+      </w:r>
+      <w:r>
+        <w:rPr>
+          <w:rFonts w:ascii="Arial" w:hAnsi="Arial" w:cs="Arial"/>
+          <w:sz w:val="28"/>
+          <w:szCs w:val="28"/>
+          <w:lang w:val="en-US"/>
+        </w:rPr>
+        <w:t>revolutionize</w:t>
+      </w:r>
+      <w:r>
+        <w:rPr>
+          <w:rFonts w:ascii="Arial" w:hAnsi="Arial" w:cs="Arial"/>
+          <w:sz w:val="28"/>
+          <w:szCs w:val="28"/>
+          <w:lang w:val="en-US"/>
+        </w:rPr>
+        <w:t xml:space="preserve"> South Africa’s minibus taxi industry by </w:t>
+      </w:r>
+      <w:r>
+        <w:rPr>
+          <w:rFonts w:ascii="Arial" w:hAnsi="Arial" w:cs="Arial"/>
+          <w:sz w:val="28"/>
+          <w:szCs w:val="28"/>
+          <w:lang w:val="en-US"/>
+        </w:rPr>
+        <w:t>digitizing</w:t>
+      </w:r>
+      <w:r>
+        <w:rPr>
+          <w:rFonts w:ascii="Arial" w:hAnsi="Arial" w:cs="Arial"/>
+          <w:sz w:val="28"/>
+          <w:szCs w:val="28"/>
+          <w:lang w:val="en-US"/>
+        </w:rPr>
+        <w:t xml:space="preserve"> route information, eliminating the need for constant hooting, and creating a semi-structured booking system while preserving the flexibility that makes taxis an essential </w:t>
+      </w:r>
+      <w:r>
+        <w:rPr>
+          <w:rFonts w:ascii="Arial" w:hAnsi="Arial" w:cs="Arial"/>
+          <w:sz w:val="28"/>
+          <w:szCs w:val="28"/>
+          <w:lang w:val="en-US"/>
+        </w:rPr>
+        <w:t>mode of transport</w:t>
+      </w:r>
+      <w:r>
+        <w:rPr>
+          <w:rFonts w:ascii="Arial" w:hAnsi="Arial" w:cs="Arial"/>
+          <w:sz w:val="28"/>
+          <w:szCs w:val="28"/>
+          <w:lang w:val="en-US"/>
+        </w:rPr>
+        <w:t>. The system connects passengers and taxi operators through a location-aware mobile application that facilitates taxi requests, communicates passenger locations, manages payments, and provides real-time vehicle tracking – all without fundamentally changing the existing system's multi-passenger, flexible route nature.</w:t>
+      </w:r>
+    </w:p>
+    <w:p>
+      <w:pPr>
+        <w:pStyle w:val="Heading1"/>
+        <w:rPr>
+          <w:lang w:val="en-US"/>
+        </w:rPr>
+      </w:pPr>
+      <w:r>
+        <w:rPr>
+          <w:lang w:val="en-US"/>
+        </w:rPr>
+        <w:t>User Characteristics</w:t>
+      </w:r>
+    </w:p>
+    <w:p>
+      <w:pPr>
+        <w:rPr>
+          <w:rFonts w:ascii="Arial" w:hAnsi="Arial" w:cs="Arial"/>
+          <w:sz w:val="28"/>
+          <w:szCs w:val="28"/>
+          <w:lang w:val="en-US"/>
+        </w:rPr>
+      </w:pPr>
+      <w:r>
+        <w:rPr>
+          <w:rFonts w:ascii="Arial" w:hAnsi="Arial" w:cs="Arial"/>
+          <w:sz w:val="28"/>
+          <w:szCs w:val="28"/>
+          <w:lang w:val="en-US"/>
+        </w:rPr>
+        <w:t>The users of the Taxi Tap system are expected to fit into the following groups:</w:t>
+      </w:r>
+    </w:p>
+    <w:p>
+      <w:pPr>
+        <w:pStyle w:val="ListParagraph"/>
+        <w:numPr>
+          <w:ilvl w:val="0"/>
+          <w:numId w:val="1"/>
+        </w:numPr>
+        <w:rPr>
+          <w:rFonts w:ascii="Arial" w:hAnsi="Arial" w:cs="Arial"/>
+          <w:sz w:val="28"/>
+          <w:szCs w:val="28"/>
+          <w:lang w:val="en-US"/>
+        </w:rPr>
+      </w:pPr>
+      <w:r>
+        <w:rPr>
+          <w:rFonts w:ascii="Arial" w:hAnsi="Arial" w:cs="Arial"/>
+          <w:sz w:val="28"/>
+          <w:szCs w:val="28"/>
+          <w:lang w:val="en-US"/>
+        </w:rPr>
+        <w:t>User: (who is user)</w:t>
+      </w:r>
+    </w:p>
+    <w:p>
+      <w:pPr>
+        <w:pStyle w:val="ListParagraph"/>
+        <w:numPr>
+          <w:ilvl w:val="1"/>
+          <w:numId w:val="1"/>
+        </w:numPr>
+        <w:rPr>
+          <w:rFonts w:ascii="Arial" w:hAnsi="Arial" w:cs="Arial"/>
+          <w:sz w:val="28"/>
+          <w:szCs w:val="28"/>
+          <w:lang w:val="en-US"/>
+        </w:rPr>
+      </w:pPr>
+      <w:r>
+        <w:rPr>
+          <w:rFonts w:ascii="Arial" w:hAnsi="Arial" w:cs="Arial"/>
+          <w:sz w:val="28"/>
+          <w:szCs w:val="28"/>
+          <w:lang w:val="en-US"/>
+        </w:rPr>
+        <w:t>Passenger</w:t>
+      </w:r>
+    </w:p>
+    <w:p>
+      <w:pPr>
+        <w:pStyle w:val="ListParagraph"/>
+        <w:numPr>
+          <w:ilvl w:val="1"/>
+          <w:numId w:val="1"/>
+        </w:numPr>
+        <w:rPr>
+          <w:rFonts w:ascii="Arial" w:hAnsi="Arial" w:cs="Arial"/>
+          <w:sz w:val="28"/>
+          <w:szCs w:val="28"/>
+          <w:lang w:val="en-US"/>
+        </w:rPr>
+      </w:pPr>
+      <w:r>
+        <w:rPr>
+          <w:rFonts w:ascii="Arial" w:hAnsi="Arial" w:cs="Arial"/>
+          <w:sz w:val="28"/>
+          <w:szCs w:val="28"/>
+          <w:lang w:val="en-US"/>
+        </w:rPr>
+        <w:t>Driver</w:t>
+      </w:r>
+    </w:p>
+    <w:p>
+      <w:pPr>
+        <w:pStyle w:val="Heading1"/>
+        <w:tabs>
+          <w:tab w:val="left" w:pos="2500"/>
+        </w:tabs>
+        <w:rPr>
+          <w:lang w:val="en-US"/>
+        </w:rPr>
+      </w:pPr>
+      <w:r>
+        <w:rPr>
+          <w:lang w:val="en-US"/>
+        </w:rPr>
+        <w:t>User Stories</w:t>
+      </w:r>
+    </w:p>
+    <w:p>
+      <w:pPr>
+        <w:rPr>
+          <w:rFonts w:ascii="Arial" w:hAnsi="Arial" w:cs="Arial"/>
+          <w:sz w:val="28"/>
+          <w:szCs w:val="28"/>
+          <w:lang w:val="en-US"/>
+        </w:rPr>
+      </w:pPr>
+      <w:r>
+        <w:rPr>
+          <w:rFonts w:ascii="Arial" w:hAnsi="Arial" w:cs="Arial"/>
+          <w:sz w:val="28"/>
+          <w:szCs w:val="28"/>
+          <w:lang w:val="en-US"/>
+        </w:rPr>
+        <w:t>Break into the different subsystems, ex. User Management Subsystem.</w:t>
+      </w:r>
+    </w:p>
+    <w:p>
+      <w:pPr>
+        <w:pStyle w:val="Heading1"/>
+        <w:rPr>
+          <w:lang w:val="en-US"/>
+        </w:rPr>
+      </w:pPr>
+      <w:r>
+        <w:rPr>
+          <w:lang w:val="en-US"/>
+        </w:rPr>
+        <w:t xml:space="preserve">Service </w:t>
+      </w:r>
+      <w:r>
+        <w:rPr>
+          <w:lang w:val="en-US"/>
+        </w:rPr>
+        <w:t>C</w:t>
+      </w:r>
+      <w:r>
+        <w:rPr>
+          <w:lang w:val="en-US"/>
+        </w:rPr>
+        <w:t>ontracts</w:t>
+      </w:r>
+    </w:p>
+    <w:p>
+      <w:pPr>
+        <w:pStyle w:val="Heading1"/>
+        <w:rPr>
+          <w:lang w:val="en-US"/>
+        </w:rPr>
+      </w:pPr>
+      <w:r>
+        <w:rPr>
+          <w:lang w:val="en-US"/>
+        </w:rPr>
+        <w:t xml:space="preserve">Class </w:t>
+      </w:r>
+      <w:r>
+        <w:rPr>
+          <w:lang w:val="en-US"/>
+        </w:rPr>
+        <w:t>Dia</w:t>
+      </w:r>
+      <w:r>
+        <w:rPr>
+          <w:lang w:val="en-US"/>
+        </w:rPr>
+        <w:t>gram</w:t>
+      </w:r>
+    </w:p>
+    <w:p>
+      <w:pPr>
+        <w:pStyle w:val="Heading1"/>
+        <w:rPr>
+          <w:lang w:val="en-US"/>
+        </w:rPr>
+      </w:pPr>
+      <w:r>
+        <w:rPr>
+          <w:lang w:val="en-US"/>
+        </w:rPr>
+        <w:t>Functional Requirements</w:t>
+      </w:r>
+    </w:p>
+    <w:p>
+      <w:pPr>
+        <w:rPr>
+          <w:rFonts w:ascii="Arial" w:hAnsi="Arial" w:cs="Arial"/>
+          <w:sz w:val="28"/>
+          <w:szCs w:val="28"/>
+          <w:lang w:val="en-US"/>
+        </w:rPr>
+      </w:pPr>
+      <w:r>
+        <w:rPr>
+          <w:rFonts w:ascii="Arial" w:hAnsi="Arial" w:cs="Arial"/>
+          <w:sz w:val="28"/>
+          <w:szCs w:val="28"/>
+          <w:lang w:val="en-US"/>
+        </w:rPr>
+        <w:t>List all functional requirements and the sub requirements.</w:t>
+      </w:r>
+    </w:p>
+    <w:p>
+      <w:pPr>
+        <w:pStyle w:val="Heading1"/>
+        <w:rPr>
+          <w:lang w:val="en-US"/>
+        </w:rPr>
+      </w:pPr>
+      <w:r>
+        <w:rPr>
+          <w:lang w:val="en-US"/>
+        </w:rPr>
+        <w:t>Use Case Diagrams</w:t>
+      </w:r>
+    </w:p>
+    <w:p>
+      <w:pPr>
+        <w:rPr>
+          <w:rFonts w:ascii="Arial" w:hAnsi="Arial" w:cs="Arial"/>
+          <w:sz w:val="28"/>
+          <w:szCs w:val="28"/>
+          <w:lang w:val="en-US"/>
+        </w:rPr>
+      </w:pPr>
+      <w:r>
+        <w:rPr>
+          <w:rFonts w:ascii="Arial" w:hAnsi="Arial" w:cs="Arial"/>
+          <w:sz w:val="28"/>
+          <w:szCs w:val="28"/>
+          <w:lang w:val="en-US"/>
+        </w:rPr>
+        <w:t xml:space="preserve">Use case diagrams of different parts of </w:t>
+      </w:r>
+      <w:proofErr w:type="gramStart"/>
+      <w:r>
+        <w:rPr>
+          <w:rFonts w:ascii="Arial" w:hAnsi="Arial" w:cs="Arial"/>
+          <w:sz w:val="28"/>
+          <w:szCs w:val="28"/>
+          <w:lang w:val="en-US"/>
+        </w:rPr>
+        <w:t>system</w:t>
+      </w:r>
+      <w:proofErr w:type="gramEnd"/>
+      <w:r>
+        <w:rPr>
+          <w:rFonts w:ascii="Arial" w:hAnsi="Arial" w:cs="Arial"/>
+          <w:sz w:val="28"/>
+          <w:szCs w:val="28"/>
+          <w:lang w:val="en-US"/>
+        </w:rPr>
+        <w:t>.</w:t>
+      </w:r>
+    </w:p>
+    <w:p>
+      <w:pPr>
+        <w:pStyle w:val="Heading1"/>
+        <w:rPr>
+          <w:lang w:val="en-US"/>
+        </w:rPr>
+      </w:pPr>
+      <w:r>
+        <w:rPr>
+          <w:lang w:val="en-US"/>
+        </w:rPr>
+        <w:t>Technology Requirements</w:t>
+      </w:r>
+    </w:p>
+    <w:p>
+      <w:pPr>
+        <w:pStyle w:val="Heading2"/>
+        <w:rPr>
+          <w:lang w:val="en-US"/>
+        </w:rPr>
+      </w:pPr>
+      <w:r>
+        <w:rPr>
+          <w:lang w:val="en-US"/>
+        </w:rPr>
+        <w:t>Frontend</w:t>
+      </w:r>
+    </w:p>
+    <w:p>
+      <w:pPr>
+        <w:rPr>
+          <w:rFonts w:ascii="Arial" w:hAnsi="Arial" w:cs="Arial"/>
+          <w:sz w:val="28"/>
+          <w:szCs w:val="28"/>
+          <w:lang w:val="en-US"/>
+        </w:rPr>
+      </w:pPr>
+    </w:p>
+    <w:p>
+      <w:pPr>
+        <w:pStyle w:val="Heading2"/>
+        <w:rPr>
+          <w:lang w:val="en-US"/>
+        </w:rPr>
+      </w:pPr>
+      <w:r>
+        <w:rPr>
+          <w:lang w:val="en-US"/>
+        </w:rPr>
+        <w:t>Backend</w:t>
+      </w:r>
+    </w:p>
+    <w:p>
+      <w:pPr>
+        <w:rPr>
+          <w:rFonts w:ascii="Arial" w:hAnsi="Arial" w:cs="Arial"/>
+          <w:sz w:val="28"/>
+          <w:szCs w:val="28"/>
+          <w:lang w:val="en-US"/>
+        </w:rPr>
+      </w:pPr>
+    </w:p>
+    <w:p>
+      <w:pPr>
+        <w:pStyle w:val="Heading2"/>
+        <w:rPr>
+          <w:lang w:val="en-US"/>
+        </w:rPr>
+      </w:pPr>
+      <w:r>
+        <w:rPr>
+          <w:lang w:val="en-US"/>
+        </w:rPr>
+        <w:t>User Authentication and Management</w:t>
+      </w:r>
+    </w:p>
+    <w:p>
+      <w:pPr>
+        <w:rPr>
+          <w:rFonts w:ascii="Arial" w:hAnsi="Arial" w:cs="Arial"/>
+          <w:sz w:val="28"/>
+          <w:szCs w:val="28"/>
+          <w:lang w:val="en-US"/>
+        </w:rPr>
+      </w:pPr>
+    </w:p>
+    <w:p>
+      <w:pPr>
+        <w:pStyle w:val="Heading2"/>
+        <w:rPr>
+          <w:lang w:val="en-US"/>
+        </w:rPr>
+      </w:pPr>
+      <w:r>
+        <w:rPr>
+          <w:lang w:val="en-US"/>
+        </w:rPr>
+        <w:t>Testing Frameworks</w:t>
+      </w:r>
+    </w:p>
+    <w:p>
+      <w:pPr>
+        <w:rPr>
+          <w:rFonts w:ascii="Arial" w:hAnsi="Arial" w:cs="Arial"/>
+          <w:sz w:val="28"/>
+          <w:szCs w:val="28"/>
+          <w:lang w:val="en-US"/>
+        </w:rPr>
+      </w:pPr>
+    </w:p>
+    <w:p>
+      <w:pPr>
+        <w:pStyle w:val="Heading2"/>
+        <w:rPr>
+          <w:lang w:val="en-US"/>
+        </w:rPr>
+      </w:pPr>
+      <w:r>
+        <w:rPr>
+          <w:lang w:val="en-US"/>
+        </w:rPr>
+        <w:t>CI/CD</w:t>
+      </w:r>
+    </w:p>
+    <w:p>
+      <w:pPr>
+        <w:rPr>
+          <w:rFonts w:ascii="Arial" w:hAnsi="Arial" w:cs="Arial"/>
+          <w:sz w:val="28"/>
+          <w:szCs w:val="28"/>
+          <w:lang w:val="en-US"/>
+        </w:rPr>
+      </w:pPr>
+    </w:p>
+    <w:p>
+      <w:pPr>
+        <w:pStyle w:val="Heading2"/>
+        <w:rPr>
+          <w:lang w:val="en-US"/>
+        </w:rPr>
+      </w:pPr>
+      <w:r>
+        <w:rPr>
+          <w:lang w:val="en-US"/>
+        </w:rPr>
+        <w:t>Version Control</w:t>
+      </w:r>
+    </w:p>
+    <w:p>
+      <w:pPr>
+        <w:rPr>
+          <w:rFonts w:ascii="Arial" w:hAnsi="Arial" w:cs="Arial"/>
+          <w:sz w:val="28"/>
+          <w:szCs w:val="28"/>
+          <w:lang w:val="en-US"/>
+        </w:rPr>
+      </w:pPr>
+    </w:p>
+    <w:p>
+      <w:pPr>
+        <w:pStyle w:val="Heading2"/>
+        <w:rPr>
+          <w:lang w:val="en-US"/>
+        </w:rPr>
+      </w:pPr>
+      <w:r>
+        <w:rPr>
+          <w:lang w:val="en-US"/>
+        </w:rPr>
+        <w:t>Documentation</w:t>
+      </w:r>
+    </w:p>
+    <w:p>
+      <w:pPr>
+        <w:rPr>
+          <w:rFonts w:ascii="Arial" w:hAnsi="Arial" w:cs="Arial"/>
+          <w:sz w:val="28"/>
+          <w:szCs w:val="28"/>
+          <w:lang w:val="en-US"/>
+        </w:rPr>
+      </w:pPr>
+    </w:p>
+    <w:p>
+      <w:pPr>
+        <w:pStyle w:val="Heading1"/>
+        <w:rPr>
+          <w:lang w:val="en-US"/>
+        </w:rPr>
+      </w:pPr>
+      <w:r>
+        <w:rPr>
+          <w:lang w:val="en-US"/>
+        </w:rPr>
+        <w:t>Architectural Requirements</w:t>
+      </w:r>
+    </w:p>
+    <w:p>
+      <w:pPr>
+        <w:pStyle w:val="Heading2"/>
+        <w:rPr>
+          <w:lang w:val="en-US"/>
+        </w:rPr>
+      </w:pPr>
+      <w:r>
+        <w:rPr>
+          <w:lang w:val="en-US"/>
+        </w:rPr>
+        <w:t>Quality Requirements</w:t>
+      </w:r>
+    </w:p>
+    <w:p>
+      <w:pPr>
+        <w:rPr>
+          <w:rFonts w:ascii="Arial" w:hAnsi="Arial" w:cs="Arial"/>
+          <w:sz w:val="28"/>
+          <w:szCs w:val="28"/>
+          <w:lang w:val="en-US"/>
+        </w:rPr>
+      </w:pPr>
+      <w:r>
+        <w:rPr>
+          <w:rFonts w:ascii="Arial" w:hAnsi="Arial" w:cs="Arial"/>
+          <w:sz w:val="28"/>
+          <w:szCs w:val="28"/>
+          <w:lang w:val="en-US"/>
+        </w:rPr>
+        <w:t xml:space="preserve">Quality requirements determine the overall quality of </w:t>
+      </w:r>
+      <w:proofErr w:type="spellStart"/>
+      <w:r>
+        <w:rPr>
+          <w:rFonts w:ascii="Arial" w:hAnsi="Arial" w:cs="Arial"/>
+          <w:sz w:val="28"/>
+          <w:szCs w:val="28"/>
+          <w:lang w:val="en-US"/>
+        </w:rPr>
+        <w:t>TaxiTap</w:t>
+      </w:r>
+      <w:proofErr w:type="spellEnd"/>
+      <w:r>
+        <w:rPr>
+          <w:rFonts w:ascii="Arial" w:hAnsi="Arial" w:cs="Arial"/>
+          <w:sz w:val="28"/>
+          <w:szCs w:val="28"/>
+          <w:lang w:val="en-US"/>
+        </w:rPr>
+        <w:t xml:space="preserve"> by specifying criteria that define how well the system performs and behaves.</w:t>
+      </w:r>
+    </w:p>
+    <w:p>
+      <w:pPr>
+        <w:pStyle w:val="ListParagraph"/>
+        <w:numPr>
+          <w:ilvl w:val="0"/>
+          <w:numId w:val="2"/>
+        </w:numPr>
+        <w:rPr>
+          <w:rFonts w:ascii="Arial" w:hAnsi="Arial" w:cs="Arial"/>
+          <w:sz w:val="28"/>
+          <w:szCs w:val="28"/>
+          <w:lang w:val="en-US"/>
+        </w:rPr>
+      </w:pPr>
+      <w:r>
+        <w:rPr>
+          <w:rFonts w:ascii="Arial" w:hAnsi="Arial" w:cs="Arial"/>
+          <w:sz w:val="28"/>
+          <w:szCs w:val="28"/>
+          <w:lang w:val="en-US"/>
+        </w:rPr>
+        <w:t>Security</w:t>
+      </w:r>
+    </w:p>
+    <w:p>
+      <w:pPr>
+        <w:pStyle w:val="ListParagraph"/>
+        <w:numPr>
+          <w:ilvl w:val="0"/>
+          <w:numId w:val="2"/>
+        </w:numPr>
+        <w:rPr>
+          <w:rFonts w:ascii="Arial" w:hAnsi="Arial" w:cs="Arial"/>
+          <w:sz w:val="28"/>
+          <w:szCs w:val="28"/>
+          <w:lang w:val="en-US"/>
+        </w:rPr>
+      </w:pPr>
+      <w:r>
+        <w:rPr>
+          <w:rFonts w:ascii="Arial" w:hAnsi="Arial" w:cs="Arial"/>
+          <w:sz w:val="28"/>
+          <w:szCs w:val="28"/>
+          <w:lang w:val="en-US"/>
+        </w:rPr>
+        <w:t>Usability</w:t>
+      </w:r>
+    </w:p>
+    <w:p>
+      <w:pPr>
+        <w:pStyle w:val="ListParagraph"/>
+        <w:numPr>
+          <w:ilvl w:val="0"/>
+          <w:numId w:val="2"/>
+        </w:numPr>
+        <w:rPr>
+          <w:rFonts w:ascii="Arial" w:hAnsi="Arial" w:cs="Arial"/>
+          <w:sz w:val="28"/>
+          <w:szCs w:val="28"/>
+          <w:lang w:val="en-US"/>
+        </w:rPr>
+      </w:pPr>
+      <w:r>
+        <w:rPr>
+          <w:rFonts w:ascii="Arial" w:hAnsi="Arial" w:cs="Arial"/>
+          <w:sz w:val="28"/>
+          <w:szCs w:val="28"/>
+          <w:lang w:val="en-US"/>
+        </w:rPr>
+        <w:t>Scalability</w:t>
+      </w:r>
+    </w:p>
+    <w:p>
+      <w:pPr>
+        <w:pStyle w:val="ListParagraph"/>
+        <w:numPr>
+          <w:ilvl w:val="0"/>
+          <w:numId w:val="2"/>
+        </w:numPr>
+        <w:rPr>
+          <w:rFonts w:ascii="Arial" w:hAnsi="Arial" w:cs="Arial"/>
+          <w:sz w:val="28"/>
+          <w:szCs w:val="28"/>
+          <w:lang w:val="en-US"/>
+        </w:rPr>
+      </w:pPr>
+      <w:r>
+        <w:rPr>
+          <w:rFonts w:ascii="Arial" w:hAnsi="Arial" w:cs="Arial"/>
+          <w:sz w:val="28"/>
+          <w:szCs w:val="28"/>
+          <w:lang w:val="en-US"/>
+        </w:rPr>
+        <w:t>Performance?</w:t>
+      </w:r>
+    </w:p>
+    <w:p>
+      <w:pPr>
+        <w:pStyle w:val="ListParagraph"/>
+        <w:numPr>
+          <w:ilvl w:val="0"/>
+          <w:numId w:val="2"/>
+        </w:numPr>
+        <w:rPr>
+          <w:rFonts w:ascii="Arial" w:hAnsi="Arial" w:cs="Arial"/>
+          <w:sz w:val="28"/>
+          <w:szCs w:val="28"/>
+          <w:lang w:val="en-US"/>
+        </w:rPr>
+      </w:pPr>
+      <w:r>
+        <w:rPr>
+          <w:rFonts w:ascii="Arial" w:hAnsi="Arial" w:cs="Arial"/>
+          <w:sz w:val="28"/>
+          <w:szCs w:val="28"/>
+          <w:lang w:val="en-US"/>
+        </w:rPr>
+        <w:t>Reliability?</w:t>
+      </w:r>
+    </w:p>
+    <w:p>
+      <w:pPr>
+        <w:pStyle w:val="ListParagraph"/>
+        <w:numPr>
+          <w:ilvl w:val="0"/>
+          <w:numId w:val="2"/>
+        </w:numPr>
+        <w:rPr>
+          <w:rFonts w:ascii="Arial" w:hAnsi="Arial" w:cs="Arial"/>
+          <w:sz w:val="28"/>
+          <w:szCs w:val="28"/>
+          <w:lang w:val="en-US"/>
+        </w:rPr>
+      </w:pPr>
+      <w:r>
+        <w:rPr>
+          <w:rFonts w:ascii="Arial" w:hAnsi="Arial" w:cs="Arial"/>
+          <w:sz w:val="28"/>
+          <w:szCs w:val="28"/>
+          <w:lang w:val="en-US"/>
+        </w:rPr>
+        <w:t>Confidentiality?</w:t>
+      </w:r>
+    </w:p>
+    <w:p>
+      <w:pPr>
+        <w:pStyle w:val="ListParagraph"/>
+        <w:numPr>
+          <w:ilvl w:val="0"/>
+          <w:numId w:val="2"/>
+        </w:numPr>
+        <w:rPr>
+          <w:rFonts w:ascii="Arial" w:hAnsi="Arial" w:cs="Arial"/>
+          <w:sz w:val="28"/>
+          <w:szCs w:val="28"/>
+          <w:lang w:val="en-US"/>
+        </w:rPr>
+      </w:pPr>
+      <w:r>
+        <w:rPr>
+          <w:rFonts w:ascii="Arial" w:hAnsi="Arial" w:cs="Arial"/>
+          <w:sz w:val="28"/>
+          <w:szCs w:val="28"/>
+          <w:lang w:val="en-US"/>
+        </w:rPr>
+        <w:t>Accessibility</w:t>
+      </w:r>
+    </w:p>
+    <w:p>
+      <w:pPr>
+        <w:pStyle w:val="ListParagraph"/>
+        <w:numPr>
+          <w:ilvl w:val="0"/>
+          <w:numId w:val="2"/>
+        </w:numPr>
+        <w:rPr>
+          <w:rFonts w:ascii="Arial" w:hAnsi="Arial" w:cs="Arial"/>
+          <w:sz w:val="28"/>
+          <w:szCs w:val="28"/>
+          <w:lang w:val="en-US"/>
+        </w:rPr>
+      </w:pPr>
+      <w:r>
+        <w:rPr>
+          <w:rFonts w:ascii="Arial" w:hAnsi="Arial" w:cs="Arial"/>
+          <w:sz w:val="28"/>
+          <w:szCs w:val="28"/>
+          <w:lang w:val="en-US"/>
+        </w:rPr>
+        <w:t>Maintainability?</w:t>
+      </w:r>
+    </w:p>
+    <w:p>
+      <w:pPr>
+        <w:pStyle w:val="Heading2"/>
+        <w:rPr>
+          <w:lang w:val="en-US"/>
+        </w:rPr>
+      </w:pPr>
+      <w:r>
+        <w:rPr>
+          <w:lang w:val="en-US"/>
+        </w:rPr>
+        <w:t>Architectural Patterns</w:t>
+      </w:r>
+    </w:p>
+    <w:p>
+      <w:pPr>
+        <w:rPr>
+          <w:rFonts w:ascii="Arial" w:hAnsi="Arial" w:cs="Arial"/>
+          <w:sz w:val="28"/>
+          <w:szCs w:val="28"/>
+          <w:lang w:val="en-US"/>
+        </w:rPr>
+      </w:pPr>
+      <w:r>
+        <w:rPr>
+          <w:rFonts w:ascii="Arial" w:hAnsi="Arial" w:cs="Arial"/>
+          <w:sz w:val="28"/>
+          <w:szCs w:val="28"/>
+          <w:lang w:val="en-US"/>
+        </w:rPr>
+        <w:t>Architectural patterns are compositions of architectural elements which allow a system to effectively meet its quality requirements.</w:t>
+      </w:r>
+    </w:p>
+    <w:p>
+      <w:pPr>
+        <w:rPr>
+          <w:rFonts w:ascii="Arial" w:hAnsi="Arial" w:cs="Arial"/>
+          <w:sz w:val="28"/>
+          <w:szCs w:val="28"/>
+          <w:lang w:val="en-US"/>
+        </w:rPr>
+      </w:pPr>
+    </w:p>
+    <w:p>
+      <w:pPr>
+        <w:pStyle w:val="Heading2"/>
+        <w:rPr>
+          <w:lang w:val="en-US"/>
+        </w:rPr>
+      </w:pPr>
+      <w:r>
+        <w:rPr>
+          <w:lang w:val="en-US"/>
+        </w:rPr>
+        <w:t>Design Patterns</w:t>
+      </w:r>
+    </w:p>
+    <w:p>
+      <w:pPr>
+        <w:rPr>
+          <w:rFonts w:ascii="Arial" w:hAnsi="Arial" w:cs="Arial"/>
+          <w:sz w:val="28"/>
+          <w:szCs w:val="28"/>
+          <w:lang w:val="en-US"/>
+        </w:rPr>
+      </w:pPr>
+      <w:r>
+        <w:rPr>
+          <w:rFonts w:ascii="Arial" w:hAnsi="Arial" w:cs="Arial"/>
+          <w:sz w:val="28"/>
+          <w:szCs w:val="28"/>
+          <w:lang w:val="en-US"/>
+        </w:rPr>
+        <w:t>Why do we use them and where in the class diagram we use them.</w:t>
+      </w:r>
+    </w:p>
+    <w:p>
+      <w:pPr>
+        <w:pStyle w:val="Heading2"/>
+        <w:rPr>
+          <w:lang w:val="en-US"/>
+        </w:rPr>
+      </w:pPr>
+      <w:r>
+        <w:rPr>
+          <w:lang w:val="en-US"/>
+        </w:rPr>
+        <w:t>Constraints</w:t>
+      </w:r>
+    </w:p>
+    <w:p>
+      <w:pPr>
+        <w:rPr>
+          <w:rFonts w:ascii="Arial" w:hAnsi="Arial" w:cs="Arial"/>
+          <w:sz w:val="28"/>
+          <w:szCs w:val="28"/>
+          <w:lang w:val="en-US"/>
+        </w:rPr>
+      </w:pPr>
+      <w:r>
+        <w:rPr>
+          <w:rFonts w:ascii="Arial" w:hAnsi="Arial" w:cs="Arial"/>
+          <w:sz w:val="28"/>
+          <w:szCs w:val="28"/>
+          <w:lang w:val="en-US"/>
+        </w:rPr>
+        <w:t xml:space="preserve">Constraints </w:t>
+      </w:r>
+      <w:proofErr w:type="gramStart"/>
+      <w:r>
+        <w:rPr>
+          <w:rFonts w:ascii="Arial" w:hAnsi="Arial" w:cs="Arial"/>
+          <w:sz w:val="28"/>
+          <w:szCs w:val="28"/>
+          <w:lang w:val="en-US"/>
+        </w:rPr>
+        <w:t>client</w:t>
+      </w:r>
+      <w:proofErr w:type="gramEnd"/>
+      <w:r>
+        <w:rPr>
+          <w:rFonts w:ascii="Arial" w:hAnsi="Arial" w:cs="Arial"/>
+          <w:sz w:val="28"/>
+          <w:szCs w:val="28"/>
+          <w:lang w:val="en-US"/>
+        </w:rPr>
+        <w:t xml:space="preserve"> laid out.</w:t>
       </w:r>
     </w:p>
     <w:sectPr>
@@ -23,6 +995,195 @@
     </w:sectPr>
   </w:body>
 </w:document>
+</file>
+
+<file path=word/numbering.xml><?xml version="1.0" encoding="utf-8"?>
+<w:numbering xmlns:wpc="http://schemas.microsoft.com/office/word/2010/wordprocessingCanvas" xmlns:cx="http://schemas.microsoft.com/office/drawing/2014/chartex" xmlns:cx1="http://schemas.microsoft.com/office/drawing/2015/9/8/chartex" xmlns:cx2="http://schemas.microsoft.com/office/drawing/2015/10/21/chartex" xmlns:cx3="http://schemas.microsoft.com/office/drawing/2016/5/9/chartex" xmlns:cx4="http://schemas.microsoft.com/office/drawing/2016/5/10/chartex" xmlns:cx5="http://schemas.microsoft.com/office/drawing/2016/5/11/chartex" xmlns:cx6="http://schemas.microsoft.com/office/drawing/2016/5/12/chartex" xmlns:cx7="http://schemas.microsoft.com/office/drawing/2016/5/13/chartex" xmlns:cx8="http://schemas.microsoft.com/office/drawing/2016/5/14/chartex" xmlns:mc="http://schemas.openxmlformats.org/markup-compatibility/2006" xmlns:aink="http://schemas.microsoft.com/office/drawing/2016/ink" xmlns:am3d="http://schemas.microsoft.com/office/drawing/2017/model3d" xmlns:o="urn:schemas-microsoft-com:office:office" xmlns:oel="http://schemas.microsoft.com/office/2019/extlst" xmlns:r="http://schemas.openxmlformats.org/officeDocument/2006/relationships" xmlns:m="http://schemas.openxmlformats.org/officeDocument/2006/math" xmlns:v="urn:schemas-microsoft-com:vml" xmlns:wp14="http://schemas.microsoft.com/office/word/2010/wordprocessingDrawing" xmlns:wp="http://schemas.openxmlformats.org/drawingml/2006/wordprocessingDrawing" xmlns:w10="urn:schemas-microsoft-com:office:word" xmlns:w="http://schemas.openxmlformats.org/wordprocessingml/2006/main" xmlns:w14="http://schemas.microsoft.com/office/word/2010/wordml" xmlns:w15="http://schemas.microsoft.com/office/word/2012/wordml" xmlns:w16cex="http://schemas.microsoft.com/office/word/2018/wordml/cex" xmlns:w16cid="http://schemas.microsoft.com/office/word/2016/wordml/cid" xmlns:w16="http://schemas.microsoft.com/office/word/2018/wordml" xmlns:w16du="http://schemas.microsoft.com/office/word/2023/wordml/word16du" xmlns:w16sdtdh="http://schemas.microsoft.com/office/word/2020/wordml/sdtdatahash" xmlns:w16sdtfl="http://schemas.microsoft.com/office/word/2024/wordml/sdtformatlock" xmlns:w16se="http://schemas.microsoft.com/office/word/2015/wordml/symex" xmlns:wpg="http://schemas.microsoft.com/office/word/2010/wordprocessingGroup" xmlns:wpi="http://schemas.microsoft.com/office/word/2010/wordprocessingInk" xmlns:wne="http://schemas.microsoft.com/office/word/2006/wordml" xmlns:wps="http://schemas.microsoft.com/office/word/2010/wordprocessingShape" mc:Ignorable="w14 w15 w16se w16cid w16 w16cex w16sdtdh w16sdtfl w16du wp14">
+  <w:abstractNum w:abstractNumId="0" w15:restartNumberingAfterBreak="0">
+    <w:nsid w:val="0D5348BD"/>
+    <w:multiLevelType w:val="hybridMultilevel"/>
+    <w:tmpl w:val="178E1362"/>
+    <w:lvl w:ilvl="0" w:tplc="1C09000F">
+      <w:start w:val="1"/>
+      <w:numFmt w:val="decimal"/>
+      <w:lvlText w:val="%1."/>
+      <w:lvlJc w:val="left"/>
+      <w:pPr>
+        <w:ind w:left="720" w:hanging="360"/>
+      </w:pPr>
+      <w:rPr>
+        <w:rFonts w:hint="default"/>
+      </w:rPr>
+    </w:lvl>
+    <w:lvl w:ilvl="1" w:tplc="1C090019" w:tentative="1">
+      <w:start w:val="1"/>
+      <w:numFmt w:val="lowerLetter"/>
+      <w:lvlText w:val="%2."/>
+      <w:lvlJc w:val="left"/>
+      <w:pPr>
+        <w:ind w:left="1440" w:hanging="360"/>
+      </w:pPr>
+    </w:lvl>
+    <w:lvl w:ilvl="2" w:tplc="1C09001B" w:tentative="1">
+      <w:start w:val="1"/>
+      <w:numFmt w:val="lowerRoman"/>
+      <w:lvlText w:val="%3."/>
+      <w:lvlJc w:val="right"/>
+      <w:pPr>
+        <w:ind w:left="2160" w:hanging="180"/>
+      </w:pPr>
+    </w:lvl>
+    <w:lvl w:ilvl="3" w:tplc="1C09000F" w:tentative="1">
+      <w:start w:val="1"/>
+      <w:numFmt w:val="decimal"/>
+      <w:lvlText w:val="%4."/>
+      <w:lvlJc w:val="left"/>
+      <w:pPr>
+        <w:ind w:left="2880" w:hanging="360"/>
+      </w:pPr>
+    </w:lvl>
+    <w:lvl w:ilvl="4" w:tplc="1C090019" w:tentative="1">
+      <w:start w:val="1"/>
+      <w:numFmt w:val="lowerLetter"/>
+      <w:lvlText w:val="%5."/>
+      <w:lvlJc w:val="left"/>
+      <w:pPr>
+        <w:ind w:left="3600" w:hanging="360"/>
+      </w:pPr>
+    </w:lvl>
+    <w:lvl w:ilvl="5" w:tplc="1C09001B" w:tentative="1">
+      <w:start w:val="1"/>
+      <w:numFmt w:val="lowerRoman"/>
+      <w:lvlText w:val="%6."/>
+      <w:lvlJc w:val="right"/>
+      <w:pPr>
+        <w:ind w:left="4320" w:hanging="180"/>
+      </w:pPr>
+    </w:lvl>
+    <w:lvl w:ilvl="6" w:tplc="1C09000F" w:tentative="1">
+      <w:start w:val="1"/>
+      <w:numFmt w:val="decimal"/>
+      <w:lvlText w:val="%7."/>
+      <w:lvlJc w:val="left"/>
+      <w:pPr>
+        <w:ind w:left="5040" w:hanging="360"/>
+      </w:pPr>
+    </w:lvl>
+    <w:lvl w:ilvl="7" w:tplc="1C090019" w:tentative="1">
+      <w:start w:val="1"/>
+      <w:numFmt w:val="lowerLetter"/>
+      <w:lvlText w:val="%8."/>
+      <w:lvlJc w:val="left"/>
+      <w:pPr>
+        <w:ind w:left="5760" w:hanging="360"/>
+      </w:pPr>
+    </w:lvl>
+    <w:lvl w:ilvl="8" w:tplc="1C09001B" w:tentative="1">
+      <w:start w:val="1"/>
+      <w:numFmt w:val="lowerRoman"/>
+      <w:lvlText w:val="%9."/>
+      <w:lvlJc w:val="right"/>
+      <w:pPr>
+        <w:ind w:left="6480" w:hanging="180"/>
+      </w:pPr>
+    </w:lvl>
+  </w:abstractNum>
+  <w:abstractNum w:abstractNumId="1" w15:restartNumberingAfterBreak="0">
+    <w:nsid w:val="174039FC"/>
+    <w:multiLevelType w:val="hybridMultilevel"/>
+    <w:tmpl w:val="C56670BE"/>
+    <w:lvl w:ilvl="0" w:tplc="1C09000F">
+      <w:start w:val="1"/>
+      <w:numFmt w:val="decimal"/>
+      <w:lvlText w:val="%1."/>
+      <w:lvlJc w:val="left"/>
+      <w:pPr>
+        <w:ind w:left="720" w:hanging="360"/>
+      </w:pPr>
+      <w:rPr>
+        <w:rFonts w:hint="default"/>
+      </w:rPr>
+    </w:lvl>
+    <w:lvl w:ilvl="1" w:tplc="1C090019">
+      <w:start w:val="1"/>
+      <w:numFmt w:val="lowerLetter"/>
+      <w:lvlText w:val="%2."/>
+      <w:lvlJc w:val="left"/>
+      <w:pPr>
+        <w:ind w:left="1440" w:hanging="360"/>
+      </w:pPr>
+    </w:lvl>
+    <w:lvl w:ilvl="2" w:tplc="1C09001B" w:tentative="1">
+      <w:start w:val="1"/>
+      <w:numFmt w:val="lowerRoman"/>
+      <w:lvlText w:val="%3."/>
+      <w:lvlJc w:val="right"/>
+      <w:pPr>
+        <w:ind w:left="2160" w:hanging="180"/>
+      </w:pPr>
+    </w:lvl>
+    <w:lvl w:ilvl="3" w:tplc="1C09000F" w:tentative="1">
+      <w:start w:val="1"/>
+      <w:numFmt w:val="decimal"/>
+      <w:lvlText w:val="%4."/>
+      <w:lvlJc w:val="left"/>
+      <w:pPr>
+        <w:ind w:left="2880" w:hanging="360"/>
+      </w:pPr>
+    </w:lvl>
+    <w:lvl w:ilvl="4" w:tplc="1C090019" w:tentative="1">
+      <w:start w:val="1"/>
+      <w:numFmt w:val="lowerLetter"/>
+      <w:lvlText w:val="%5."/>
+      <w:lvlJc w:val="left"/>
+      <w:pPr>
+        <w:ind w:left="3600" w:hanging="360"/>
+      </w:pPr>
+    </w:lvl>
+    <w:lvl w:ilvl="5" w:tplc="1C09001B" w:tentative="1">
+      <w:start w:val="1"/>
+      <w:numFmt w:val="lowerRoman"/>
+      <w:lvlText w:val="%6."/>
+      <w:lvlJc w:val="right"/>
+      <w:pPr>
+        <w:ind w:left="4320" w:hanging="180"/>
+      </w:pPr>
+    </w:lvl>
+    <w:lvl w:ilvl="6" w:tplc="1C09000F" w:tentative="1">
+      <w:start w:val="1"/>
+      <w:numFmt w:val="decimal"/>
+      <w:lvlText w:val="%7."/>
+      <w:lvlJc w:val="left"/>
+      <w:pPr>
+        <w:ind w:left="5040" w:hanging="360"/>
+      </w:pPr>
+    </w:lvl>
+    <w:lvl w:ilvl="7" w:tplc="1C090019" w:tentative="1">
+      <w:start w:val="1"/>
+      <w:numFmt w:val="lowerLetter"/>
+      <w:lvlText w:val="%8."/>
+      <w:lvlJc w:val="left"/>
+      <w:pPr>
+        <w:ind w:left="5760" w:hanging="360"/>
+      </w:pPr>
+    </w:lvl>
+    <w:lvl w:ilvl="8" w:tplc="1C09001B" w:tentative="1">
+      <w:start w:val="1"/>
+      <w:numFmt w:val="lowerRoman"/>
+      <w:lvlText w:val="%9."/>
+      <w:lvlJc w:val="right"/>
+      <w:pPr>
+        <w:ind w:left="6480" w:hanging="180"/>
+      </w:pPr>
+    </w:lvl>
+  </w:abstractNum>
+  <w:num w:numId="1" w16cid:durableId="1675918359">
+    <w:abstractNumId w:val="1"/>
+  </w:num>
+  <w:num w:numId="2" w16cid:durableId="2133210916">
+    <w:abstractNumId w:val="0"/>
+  </w:num>
+</w:numbering>
 </file>
 
 <file path=word/styles.xml><?xml version="1.0" encoding="utf-8"?>
@@ -453,7 +1614,6 @@
     <w:next w:val="Normal"/>
     <w:link w:val="Heading2Char"/>
     <w:uiPriority w:val="9"/>
-    <w:semiHidden/>
     <w:unhideWhenUsed/>
     <w:qFormat/>
     <w:rsid w:val="00F21538"/>
@@ -628,7 +1788,6 @@
   <w:style w:type="character" w:default="1" w:styleId="DefaultParagraphFont">
     <w:name w:val="Default Paragraph Font"/>
     <w:uiPriority w:val="1"/>
-    <w:semiHidden/>
     <w:unhideWhenUsed/>
   </w:style>
   <w:style w:type="table" w:default="1" w:styleId="TableNormal">
@@ -670,7 +1829,6 @@
     <w:basedOn w:val="DefaultParagraphFont"/>
     <w:link w:val="Heading2"/>
     <w:uiPriority w:val="9"/>
-    <w:semiHidden/>
     <w:rsid w:val="00F21538"/>
     <w:rPr>
       <w:rFonts w:asciiTheme="majorHAnsi" w:eastAsiaTheme="majorEastAsia" w:hAnsiTheme="majorHAnsi" w:cstheme="majorBidi"/>

</xml_diff>

<commit_message>
Added some functional requirements.
</commit_message>
<xml_diff>
--- a/docs/SRS.docx
+++ b/docs/SRS.docx
@@ -316,19 +316,7 @@
         <w:rPr>
           <w:lang w:val="en-US"/>
         </w:rPr>
-        <w:t xml:space="preserve">Class </w:t>
-      </w:r>
-      <w:r>
-        <w:rPr>
-          <w:lang w:val="en-US"/>
-        </w:rPr>
-        <w:t>Dia</w:t>
-      </w:r>
-      <w:r>
-        <w:rPr>
-          <w:lang w:val="en-US"/>
-        </w:rPr>
-        <w:t>gram</w:t>
+        <w:t>Domain Model</w:t>
       </w:r>
     </w:p>
     <w:p>
@@ -366,6 +354,207 @@
     </w:p>
     <w:p>
       <w:pPr>
+        <w:pStyle w:val="ListParagraph"/>
+        <w:numPr>
+          <w:ilvl w:val="0"/>
+          <w:numId w:val="3"/>
+        </w:numPr>
+        <w:rPr>
+          <w:rFonts w:ascii="Arial" w:hAnsi="Arial" w:cs="Arial"/>
+          <w:sz w:val="28"/>
+          <w:szCs w:val="28"/>
+          <w:lang w:val="en-US"/>
+        </w:rPr>
+      </w:pPr>
+      <w:r>
+        <w:rPr>
+          <w:rFonts w:ascii="Arial" w:hAnsi="Arial" w:cs="Arial"/>
+          <w:sz w:val="28"/>
+          <w:szCs w:val="28"/>
+          <w:lang w:val="en-US"/>
+        </w:rPr>
+        <w:t>User Management System</w:t>
+      </w:r>
+    </w:p>
+    <w:p>
+      <w:pPr>
+        <w:pStyle w:val="ListParagraph"/>
+        <w:numPr>
+          <w:ilvl w:val="0"/>
+          <w:numId w:val="3"/>
+        </w:numPr>
+        <w:rPr>
+          <w:rFonts w:ascii="Arial" w:hAnsi="Arial" w:cs="Arial"/>
+          <w:sz w:val="28"/>
+          <w:szCs w:val="28"/>
+          <w:lang w:val="en-US"/>
+        </w:rPr>
+      </w:pPr>
+      <w:r>
+        <w:rPr>
+          <w:rFonts w:ascii="Arial" w:hAnsi="Arial" w:cs="Arial"/>
+          <w:sz w:val="28"/>
+          <w:szCs w:val="28"/>
+          <w:lang w:val="en-US"/>
+        </w:rPr>
+        <w:t xml:space="preserve">Feedback </w:t>
+      </w:r>
+      <w:r>
+        <w:rPr>
+          <w:rFonts w:ascii="Arial" w:hAnsi="Arial" w:cs="Arial"/>
+          <w:sz w:val="28"/>
+          <w:szCs w:val="28"/>
+          <w:lang w:val="en-US"/>
+        </w:rPr>
+        <w:t>S</w:t>
+      </w:r>
+      <w:r>
+        <w:rPr>
+          <w:rFonts w:ascii="Arial" w:hAnsi="Arial" w:cs="Arial"/>
+          <w:sz w:val="28"/>
+          <w:szCs w:val="28"/>
+          <w:lang w:val="en-US"/>
+        </w:rPr>
+        <w:t>ystem</w:t>
+      </w:r>
+    </w:p>
+    <w:p>
+      <w:pPr>
+        <w:pStyle w:val="ListParagraph"/>
+        <w:numPr>
+          <w:ilvl w:val="0"/>
+          <w:numId w:val="3"/>
+        </w:numPr>
+        <w:rPr>
+          <w:rFonts w:ascii="Arial" w:hAnsi="Arial" w:cs="Arial"/>
+          <w:sz w:val="28"/>
+          <w:szCs w:val="28"/>
+          <w:lang w:val="en-US"/>
+        </w:rPr>
+      </w:pPr>
+      <w:r>
+        <w:rPr>
+          <w:rFonts w:ascii="Arial" w:hAnsi="Arial" w:cs="Arial"/>
+          <w:sz w:val="28"/>
+          <w:szCs w:val="28"/>
+          <w:lang w:val="en-US"/>
+        </w:rPr>
+        <w:t>Passenger System</w:t>
+      </w:r>
+    </w:p>
+    <w:p>
+      <w:pPr>
+        <w:pStyle w:val="ListParagraph"/>
+        <w:numPr>
+          <w:ilvl w:val="1"/>
+          <w:numId w:val="3"/>
+        </w:numPr>
+        <w:rPr>
+          <w:rFonts w:ascii="Arial" w:hAnsi="Arial" w:cs="Arial"/>
+          <w:sz w:val="28"/>
+          <w:szCs w:val="28"/>
+          <w:lang w:val="en-US"/>
+        </w:rPr>
+      </w:pPr>
+      <w:r>
+        <w:rPr>
+          <w:rFonts w:ascii="Arial" w:hAnsi="Arial" w:cs="Arial"/>
+          <w:sz w:val="28"/>
+          <w:szCs w:val="28"/>
+          <w:lang w:val="en-US"/>
+        </w:rPr>
+        <w:t>Ride requesting System</w:t>
+      </w:r>
+    </w:p>
+    <w:p>
+      <w:pPr>
+        <w:pStyle w:val="ListParagraph"/>
+        <w:numPr>
+          <w:ilvl w:val="1"/>
+          <w:numId w:val="3"/>
+        </w:numPr>
+        <w:rPr>
+          <w:rFonts w:ascii="Arial" w:hAnsi="Arial" w:cs="Arial"/>
+          <w:sz w:val="28"/>
+          <w:szCs w:val="28"/>
+          <w:lang w:val="en-US"/>
+        </w:rPr>
+      </w:pPr>
+    </w:p>
+    <w:p>
+      <w:pPr>
+        <w:pStyle w:val="ListParagraph"/>
+        <w:numPr>
+          <w:ilvl w:val="0"/>
+          <w:numId w:val="3"/>
+        </w:numPr>
+        <w:rPr>
+          <w:rFonts w:ascii="Arial" w:hAnsi="Arial" w:cs="Arial"/>
+          <w:sz w:val="28"/>
+          <w:szCs w:val="28"/>
+          <w:lang w:val="en-US"/>
+        </w:rPr>
+      </w:pPr>
+      <w:r>
+        <w:rPr>
+          <w:rFonts w:ascii="Arial" w:hAnsi="Arial" w:cs="Arial"/>
+          <w:sz w:val="28"/>
+          <w:szCs w:val="28"/>
+          <w:lang w:val="en-US"/>
+        </w:rPr>
+        <w:t>Driver System</w:t>
+      </w:r>
+    </w:p>
+    <w:p>
+      <w:pPr>
+        <w:pStyle w:val="ListParagraph"/>
+        <w:numPr>
+          <w:ilvl w:val="0"/>
+          <w:numId w:val="3"/>
+        </w:numPr>
+        <w:rPr>
+          <w:rFonts w:ascii="Arial" w:hAnsi="Arial" w:cs="Arial"/>
+          <w:sz w:val="28"/>
+          <w:szCs w:val="28"/>
+          <w:lang w:val="en-US"/>
+        </w:rPr>
+      </w:pPr>
+      <w:r>
+        <w:rPr>
+          <w:rFonts w:ascii="Arial" w:hAnsi="Arial" w:cs="Arial"/>
+          <w:sz w:val="28"/>
+          <w:szCs w:val="28"/>
+          <w:lang w:val="en-US"/>
+        </w:rPr>
+        <w:t>Routes and Navigation System</w:t>
+      </w:r>
+    </w:p>
+    <w:p>
+      <w:pPr>
+        <w:pStyle w:val="ListParagraph"/>
+        <w:numPr>
+          <w:ilvl w:val="0"/>
+          <w:numId w:val="3"/>
+        </w:numPr>
+        <w:rPr>
+          <w:rFonts w:ascii="Arial" w:hAnsi="Arial" w:cs="Arial"/>
+          <w:sz w:val="28"/>
+          <w:szCs w:val="28"/>
+          <w:lang w:val="en-US"/>
+        </w:rPr>
+      </w:pPr>
+      <w:r>
+        <w:rPr>
+          <w:rFonts w:ascii="Arial" w:hAnsi="Arial" w:cs="Arial"/>
+          <w:sz w:val="28"/>
+          <w:szCs w:val="28"/>
+          <w:lang w:val="en-US"/>
+        </w:rPr>
+        <w:t>Notifications and Alerts System</w:t>
+      </w:r>
+    </w:p>
+    <w:p>
+      <w:pPr>
         <w:pStyle w:val="Heading1"/>
         <w:rPr>
           <w:lang w:val="en-US"/>
@@ -396,17 +585,15 @@
         </w:rPr>
         <w:t xml:space="preserve">Use case diagrams of different parts of </w:t>
       </w:r>
-      <w:proofErr w:type="gramStart"/>
-      <w:r>
-        <w:rPr>
-          <w:rFonts w:ascii="Arial" w:hAnsi="Arial" w:cs="Arial"/>
-          <w:sz w:val="28"/>
-          <w:szCs w:val="28"/>
-          <w:lang w:val="en-US"/>
-        </w:rPr>
-        <w:t>system</w:t>
-      </w:r>
-      <w:proofErr w:type="gramEnd"/>
+      <w:r>
+        <w:rPr>
+          <w:rFonts w:ascii="Arial" w:hAnsi="Arial" w:cs="Arial"/>
+          <w:sz w:val="28"/>
+          <w:szCs w:val="28"/>
+          <w:lang w:val="en-US"/>
+        </w:rPr>
+        <w:t>the system</w:t>
+      </w:r>
       <w:r>
         <w:rPr>
           <w:rFonts w:ascii="Arial" w:hAnsi="Arial" w:cs="Arial"/>
@@ -966,17 +1153,15 @@
         </w:rPr>
         <w:t xml:space="preserve">Constraints </w:t>
       </w:r>
-      <w:proofErr w:type="gramStart"/>
-      <w:r>
-        <w:rPr>
-          <w:rFonts w:ascii="Arial" w:hAnsi="Arial" w:cs="Arial"/>
-          <w:sz w:val="28"/>
-          <w:szCs w:val="28"/>
-          <w:lang w:val="en-US"/>
-        </w:rPr>
-        <w:t>client</w:t>
-      </w:r>
-      <w:proofErr w:type="gramEnd"/>
+      <w:r>
+        <w:rPr>
+          <w:rFonts w:ascii="Arial" w:hAnsi="Arial" w:cs="Arial"/>
+          <w:sz w:val="28"/>
+          <w:szCs w:val="28"/>
+          <w:lang w:val="en-US"/>
+        </w:rPr>
+        <w:t>clients</w:t>
+      </w:r>
       <w:r>
         <w:rPr>
           <w:rFonts w:ascii="Arial" w:hAnsi="Arial" w:cs="Arial"/>
@@ -1177,11 +1362,103 @@
       </w:pPr>
     </w:lvl>
   </w:abstractNum>
+  <w:abstractNum w:abstractNumId="2" w15:restartNumberingAfterBreak="0">
+    <w:nsid w:val="428956B6"/>
+    <w:multiLevelType w:val="hybridMultilevel"/>
+    <w:tmpl w:val="3E6AEC2E"/>
+    <w:lvl w:ilvl="0" w:tplc="1C09000F">
+      <w:start w:val="1"/>
+      <w:numFmt w:val="decimal"/>
+      <w:lvlText w:val="%1."/>
+      <w:lvlJc w:val="left"/>
+      <w:pPr>
+        <w:ind w:left="720" w:hanging="360"/>
+      </w:pPr>
+      <w:rPr>
+        <w:rFonts w:hint="default"/>
+      </w:rPr>
+    </w:lvl>
+    <w:lvl w:ilvl="1" w:tplc="1C090019">
+      <w:start w:val="1"/>
+      <w:numFmt w:val="lowerLetter"/>
+      <w:lvlText w:val="%2."/>
+      <w:lvlJc w:val="left"/>
+      <w:pPr>
+        <w:ind w:left="1440" w:hanging="360"/>
+      </w:pPr>
+    </w:lvl>
+    <w:lvl w:ilvl="2" w:tplc="1C09001B" w:tentative="1">
+      <w:start w:val="1"/>
+      <w:numFmt w:val="lowerRoman"/>
+      <w:lvlText w:val="%3."/>
+      <w:lvlJc w:val="right"/>
+      <w:pPr>
+        <w:ind w:left="2160" w:hanging="180"/>
+      </w:pPr>
+    </w:lvl>
+    <w:lvl w:ilvl="3" w:tplc="1C09000F" w:tentative="1">
+      <w:start w:val="1"/>
+      <w:numFmt w:val="decimal"/>
+      <w:lvlText w:val="%4."/>
+      <w:lvlJc w:val="left"/>
+      <w:pPr>
+        <w:ind w:left="2880" w:hanging="360"/>
+      </w:pPr>
+    </w:lvl>
+    <w:lvl w:ilvl="4" w:tplc="1C090019" w:tentative="1">
+      <w:start w:val="1"/>
+      <w:numFmt w:val="lowerLetter"/>
+      <w:lvlText w:val="%5."/>
+      <w:lvlJc w:val="left"/>
+      <w:pPr>
+        <w:ind w:left="3600" w:hanging="360"/>
+      </w:pPr>
+    </w:lvl>
+    <w:lvl w:ilvl="5" w:tplc="1C09001B" w:tentative="1">
+      <w:start w:val="1"/>
+      <w:numFmt w:val="lowerRoman"/>
+      <w:lvlText w:val="%6."/>
+      <w:lvlJc w:val="right"/>
+      <w:pPr>
+        <w:ind w:left="4320" w:hanging="180"/>
+      </w:pPr>
+    </w:lvl>
+    <w:lvl w:ilvl="6" w:tplc="1C09000F" w:tentative="1">
+      <w:start w:val="1"/>
+      <w:numFmt w:val="decimal"/>
+      <w:lvlText w:val="%7."/>
+      <w:lvlJc w:val="left"/>
+      <w:pPr>
+        <w:ind w:left="5040" w:hanging="360"/>
+      </w:pPr>
+    </w:lvl>
+    <w:lvl w:ilvl="7" w:tplc="1C090019" w:tentative="1">
+      <w:start w:val="1"/>
+      <w:numFmt w:val="lowerLetter"/>
+      <w:lvlText w:val="%8."/>
+      <w:lvlJc w:val="left"/>
+      <w:pPr>
+        <w:ind w:left="5760" w:hanging="360"/>
+      </w:pPr>
+    </w:lvl>
+    <w:lvl w:ilvl="8" w:tplc="1C09001B" w:tentative="1">
+      <w:start w:val="1"/>
+      <w:numFmt w:val="lowerRoman"/>
+      <w:lvlText w:val="%9."/>
+      <w:lvlJc w:val="right"/>
+      <w:pPr>
+        <w:ind w:left="6480" w:hanging="180"/>
+      </w:pPr>
+    </w:lvl>
+  </w:abstractNum>
   <w:num w:numId="1" w16cid:durableId="1675918359">
     <w:abstractNumId w:val="1"/>
   </w:num>
   <w:num w:numId="2" w16cid:durableId="2133210916">
     <w:abstractNumId w:val="0"/>
+  </w:num>
+  <w:num w:numId="3" w16cid:durableId="4141266">
+    <w:abstractNumId w:val="2"/>
   </w:num>
 </w:numbering>
 </file>

</xml_diff>

<commit_message>
Adding use case diagrams to the SRS document.
</commit_message>
<xml_diff>
--- a/docs/SRS.docx
+++ b/docs/SRS.docx
@@ -9275,19 +9275,356 @@
       <w:pPr>
         <w:rPr>
           <w:rFonts w:ascii="Arial" w:hAnsi="Arial" w:cs="Arial"/>
-          <w:sz w:val="28"/>
-          <w:szCs w:val="28"/>
+          <w:sz w:val="24"/>
+          <w:szCs w:val="24"/>
           <w:lang w:val="en-US"/>
         </w:rPr>
       </w:pPr>
       <w:r>
         <w:rPr>
           <w:rFonts w:ascii="Arial" w:hAnsi="Arial" w:cs="Arial"/>
-          <w:sz w:val="28"/>
-          <w:szCs w:val="28"/>
+          <w:sz w:val="24"/>
+          <w:szCs w:val="24"/>
           <w:lang w:val="en-US"/>
         </w:rPr>
-        <w:t>Use case diagrams of different parts of the system.</w:t>
+        <w:t>Feedback</w:t>
+      </w:r>
+    </w:p>
+    <w:p>
+      <w:pPr>
+        <w:rPr>
+          <w:lang w:val="en-US"/>
+        </w:rPr>
+      </w:pPr>
+      <w:r>
+        <w:rPr>
+          <w:lang w:val="en-US"/>
+        </w:rPr>
+        <w:drawing>
+          <wp:inline distT="0" distB="0" distL="0" distR="0" wp14:anchorId="30AB0854" wp14:editId="2946D97B">
+            <wp:extent cx="3264068" cy="2540131"/>
+            <wp:effectExtent l="0" t="0" r="0" b="0"/>
+            <wp:docPr id="1657026125" name="Picture 1" descr="A diagram of a person with text&#10;&#10;AI-generated content may be incorrect."/>
+            <wp:cNvGraphicFramePr>
+              <a:graphicFrameLocks xmlns:a="http://schemas.openxmlformats.org/drawingml/2006/main" noChangeAspect="1"/>
+            </wp:cNvGraphicFramePr>
+            <a:graphic xmlns:a="http://schemas.openxmlformats.org/drawingml/2006/main">
+              <a:graphicData uri="http://schemas.openxmlformats.org/drawingml/2006/picture">
+                <pic:pic xmlns:pic="http://schemas.openxmlformats.org/drawingml/2006/picture">
+                  <pic:nvPicPr>
+                    <pic:cNvPr id="1657026125" name="Picture 1" descr="A diagram of a person with text&#10;&#10;AI-generated content may be incorrect."/>
+                    <pic:cNvPicPr/>
+                  </pic:nvPicPr>
+                  <pic:blipFill>
+                    <a:blip r:embed="rId5"/>
+                    <a:stretch>
+                      <a:fillRect/>
+                    </a:stretch>
+                  </pic:blipFill>
+                  <pic:spPr>
+                    <a:xfrm>
+                      <a:off x="0" y="0"/>
+                      <a:ext cx="3264068" cy="2540131"/>
+                    </a:xfrm>
+                    <a:prstGeom prst="rect">
+                      <a:avLst/>
+                    </a:prstGeom>
+                  </pic:spPr>
+                </pic:pic>
+              </a:graphicData>
+            </a:graphic>
+          </wp:inline>
+        </w:drawing>
+      </w:r>
+    </w:p>
+    <w:p>
+      <w:pPr>
+        <w:rPr>
+          <w:rFonts w:ascii="Arial" w:hAnsi="Arial" w:cs="Arial"/>
+          <w:sz w:val="24"/>
+          <w:szCs w:val="24"/>
+          <w:lang w:val="en-US"/>
+        </w:rPr>
+      </w:pPr>
+      <w:r>
+        <w:rPr>
+          <w:rFonts w:ascii="Arial" w:hAnsi="Arial" w:cs="Arial"/>
+          <w:sz w:val="24"/>
+          <w:szCs w:val="24"/>
+          <w:lang w:val="en-US"/>
+        </w:rPr>
+        <w:t>Login</w:t>
+      </w:r>
+    </w:p>
+    <w:p>
+      <w:pPr>
+        <w:rPr>
+          <w:rFonts w:ascii="Arial" w:hAnsi="Arial" w:cs="Arial"/>
+          <w:sz w:val="24"/>
+          <w:szCs w:val="24"/>
+          <w:lang w:val="en-US"/>
+        </w:rPr>
+      </w:pPr>
+      <w:r>
+        <w:rPr>
+          <w:rFonts w:ascii="Arial" w:hAnsi="Arial" w:cs="Arial"/>
+          <w:sz w:val="24"/>
+          <w:szCs w:val="24"/>
+          <w:lang w:val="en-US"/>
+        </w:rPr>
+        <w:drawing>
+          <wp:inline distT="0" distB="0" distL="0" distR="0" wp14:anchorId="54BAB0E2" wp14:editId="2F833272">
+            <wp:extent cx="5731510" cy="2745740"/>
+            <wp:effectExtent l="0" t="0" r="2540" b="0"/>
+            <wp:docPr id="1427955240" name="Picture 1" descr="A diagram of a login system&#10;&#10;AI-generated content may be incorrect."/>
+            <wp:cNvGraphicFramePr>
+              <a:graphicFrameLocks xmlns:a="http://schemas.openxmlformats.org/drawingml/2006/main" noChangeAspect="1"/>
+            </wp:cNvGraphicFramePr>
+            <a:graphic xmlns:a="http://schemas.openxmlformats.org/drawingml/2006/main">
+              <a:graphicData uri="http://schemas.openxmlformats.org/drawingml/2006/picture">
+                <pic:pic xmlns:pic="http://schemas.openxmlformats.org/drawingml/2006/picture">
+                  <pic:nvPicPr>
+                    <pic:cNvPr id="1427955240" name="Picture 1" descr="A diagram of a login system&#10;&#10;AI-generated content may be incorrect."/>
+                    <pic:cNvPicPr/>
+                  </pic:nvPicPr>
+                  <pic:blipFill>
+                    <a:blip r:embed="rId6"/>
+                    <a:stretch>
+                      <a:fillRect/>
+                    </a:stretch>
+                  </pic:blipFill>
+                  <pic:spPr>
+                    <a:xfrm>
+                      <a:off x="0" y="0"/>
+                      <a:ext cx="5731510" cy="2745740"/>
+                    </a:xfrm>
+                    <a:prstGeom prst="rect">
+                      <a:avLst/>
+                    </a:prstGeom>
+                  </pic:spPr>
+                </pic:pic>
+              </a:graphicData>
+            </a:graphic>
+          </wp:inline>
+        </w:drawing>
+      </w:r>
+    </w:p>
+    <w:p>
+      <w:pPr>
+        <w:rPr>
+          <w:rFonts w:ascii="Arial" w:hAnsi="Arial" w:cs="Arial"/>
+          <w:sz w:val="24"/>
+          <w:szCs w:val="24"/>
+          <w:lang w:val="en-US"/>
+        </w:rPr>
+      </w:pPr>
+      <w:r>
+        <w:rPr>
+          <w:rFonts w:ascii="Arial" w:hAnsi="Arial" w:cs="Arial"/>
+          <w:sz w:val="24"/>
+          <w:szCs w:val="24"/>
+          <w:lang w:val="en-US"/>
+        </w:rPr>
+        <w:t>Signup</w:t>
+      </w:r>
+    </w:p>
+    <w:p>
+      <w:pPr>
+        <w:rPr>
+          <w:rFonts w:ascii="Arial" w:hAnsi="Arial" w:cs="Arial"/>
+          <w:sz w:val="24"/>
+          <w:szCs w:val="24"/>
+          <w:lang w:val="en-US"/>
+        </w:rPr>
+      </w:pPr>
+      <w:r>
+        <w:rPr>
+          <w:rFonts w:ascii="Arial" w:hAnsi="Arial" w:cs="Arial"/>
+          <w:sz w:val="24"/>
+          <w:szCs w:val="24"/>
+          <w:lang w:val="en-US"/>
+        </w:rPr>
+        <w:lastRenderedPageBreak/>
+        <w:drawing>
+          <wp:inline distT="0" distB="0" distL="0" distR="0" wp14:anchorId="69125589" wp14:editId="1C667A06">
+            <wp:extent cx="5731510" cy="2774950"/>
+            <wp:effectExtent l="0" t="0" r="2540" b="6350"/>
+            <wp:docPr id="1703538640" name="Picture 1" descr="A diagram of a signup system&#10;&#10;AI-generated content may be incorrect."/>
+            <wp:cNvGraphicFramePr>
+              <a:graphicFrameLocks xmlns:a="http://schemas.openxmlformats.org/drawingml/2006/main" noChangeAspect="1"/>
+            </wp:cNvGraphicFramePr>
+            <a:graphic xmlns:a="http://schemas.openxmlformats.org/drawingml/2006/main">
+              <a:graphicData uri="http://schemas.openxmlformats.org/drawingml/2006/picture">
+                <pic:pic xmlns:pic="http://schemas.openxmlformats.org/drawingml/2006/picture">
+                  <pic:nvPicPr>
+                    <pic:cNvPr id="1703538640" name="Picture 1" descr="A diagram of a signup system&#10;&#10;AI-generated content may be incorrect."/>
+                    <pic:cNvPicPr/>
+                  </pic:nvPicPr>
+                  <pic:blipFill>
+                    <a:blip r:embed="rId7"/>
+                    <a:stretch>
+                      <a:fillRect/>
+                    </a:stretch>
+                  </pic:blipFill>
+                  <pic:spPr>
+                    <a:xfrm>
+                      <a:off x="0" y="0"/>
+                      <a:ext cx="5731510" cy="2774950"/>
+                    </a:xfrm>
+                    <a:prstGeom prst="rect">
+                      <a:avLst/>
+                    </a:prstGeom>
+                  </pic:spPr>
+                </pic:pic>
+              </a:graphicData>
+            </a:graphic>
+          </wp:inline>
+        </w:drawing>
+      </w:r>
+    </w:p>
+    <w:p>
+      <w:pPr>
+        <w:rPr>
+          <w:rFonts w:ascii="Arial" w:hAnsi="Arial" w:cs="Arial"/>
+          <w:sz w:val="24"/>
+          <w:szCs w:val="24"/>
+          <w:lang w:val="en-US"/>
+        </w:rPr>
+      </w:pPr>
+      <w:r>
+        <w:rPr>
+          <w:rFonts w:ascii="Arial" w:hAnsi="Arial" w:cs="Arial"/>
+          <w:sz w:val="24"/>
+          <w:szCs w:val="24"/>
+          <w:lang w:val="en-US"/>
+        </w:rPr>
+        <w:t>Ride Request</w:t>
+      </w:r>
+    </w:p>
+    <w:p>
+      <w:pPr>
+        <w:rPr>
+          <w:rFonts w:ascii="Arial" w:hAnsi="Arial" w:cs="Arial"/>
+          <w:sz w:val="24"/>
+          <w:szCs w:val="24"/>
+          <w:lang w:val="en-US"/>
+        </w:rPr>
+      </w:pPr>
+      <w:r>
+        <w:rPr>
+          <w:rFonts w:ascii="Arial" w:hAnsi="Arial" w:cs="Arial"/>
+          <w:sz w:val="24"/>
+          <w:szCs w:val="24"/>
+          <w:lang w:val="en-US"/>
+        </w:rPr>
+        <w:drawing>
+          <wp:inline distT="0" distB="0" distL="0" distR="0" wp14:anchorId="68D2BDBF" wp14:editId="0A2F794F">
+            <wp:extent cx="5715294" cy="2883048"/>
+            <wp:effectExtent l="0" t="0" r="0" b="0"/>
+            <wp:docPr id="1202803995" name="Picture 1" descr="A diagram of a ride request system&#10;&#10;AI-generated content may be incorrect."/>
+            <wp:cNvGraphicFramePr>
+              <a:graphicFrameLocks xmlns:a="http://schemas.openxmlformats.org/drawingml/2006/main" noChangeAspect="1"/>
+            </wp:cNvGraphicFramePr>
+            <a:graphic xmlns:a="http://schemas.openxmlformats.org/drawingml/2006/main">
+              <a:graphicData uri="http://schemas.openxmlformats.org/drawingml/2006/picture">
+                <pic:pic xmlns:pic="http://schemas.openxmlformats.org/drawingml/2006/picture">
+                  <pic:nvPicPr>
+                    <pic:cNvPr id="1202803995" name="Picture 1" descr="A diagram of a ride request system&#10;&#10;AI-generated content may be incorrect."/>
+                    <pic:cNvPicPr/>
+                  </pic:nvPicPr>
+                  <pic:blipFill>
+                    <a:blip r:embed="rId8"/>
+                    <a:stretch>
+                      <a:fillRect/>
+                    </a:stretch>
+                  </pic:blipFill>
+                  <pic:spPr>
+                    <a:xfrm>
+                      <a:off x="0" y="0"/>
+                      <a:ext cx="5715294" cy="2883048"/>
+                    </a:xfrm>
+                    <a:prstGeom prst="rect">
+                      <a:avLst/>
+                    </a:prstGeom>
+                  </pic:spPr>
+                </pic:pic>
+              </a:graphicData>
+            </a:graphic>
+          </wp:inline>
+        </w:drawing>
+      </w:r>
+    </w:p>
+    <w:p>
+      <w:pPr>
+        <w:rPr>
+          <w:rFonts w:ascii="Arial" w:hAnsi="Arial" w:cs="Arial"/>
+          <w:sz w:val="24"/>
+          <w:szCs w:val="24"/>
+          <w:lang w:val="en-US"/>
+        </w:rPr>
+      </w:pPr>
+      <w:r>
+        <w:rPr>
+          <w:rFonts w:ascii="Arial" w:hAnsi="Arial" w:cs="Arial"/>
+          <w:sz w:val="24"/>
+          <w:szCs w:val="24"/>
+          <w:lang w:val="en-US"/>
+        </w:rPr>
+        <w:t>Overall System</w:t>
+      </w:r>
+    </w:p>
+    <w:p>
+      <w:pPr>
+        <w:rPr>
+          <w:rFonts w:ascii="Arial" w:hAnsi="Arial" w:cs="Arial"/>
+          <w:sz w:val="24"/>
+          <w:szCs w:val="24"/>
+          <w:lang w:val="en-US"/>
+        </w:rPr>
+      </w:pPr>
+      <w:r>
+        <w:rPr>
+          <w:rFonts w:ascii="Arial" w:hAnsi="Arial" w:cs="Arial"/>
+          <w:sz w:val="24"/>
+          <w:szCs w:val="24"/>
+          <w:lang w:val="en-US"/>
+        </w:rPr>
+        <w:lastRenderedPageBreak/>
+        <w:drawing>
+          <wp:inline distT="0" distB="0" distL="0" distR="0" wp14:anchorId="3145CE9B" wp14:editId="39B4CBE3">
+            <wp:extent cx="3816546" cy="4007056"/>
+            <wp:effectExtent l="0" t="0" r="0" b="0"/>
+            <wp:docPr id="623727384" name="Picture 1" descr="A diagram of a system&#10;&#10;AI-generated content may be incorrect."/>
+            <wp:cNvGraphicFramePr>
+              <a:graphicFrameLocks xmlns:a="http://schemas.openxmlformats.org/drawingml/2006/main" noChangeAspect="1"/>
+            </wp:cNvGraphicFramePr>
+            <a:graphic xmlns:a="http://schemas.openxmlformats.org/drawingml/2006/main">
+              <a:graphicData uri="http://schemas.openxmlformats.org/drawingml/2006/picture">
+                <pic:pic xmlns:pic="http://schemas.openxmlformats.org/drawingml/2006/picture">
+                  <pic:nvPicPr>
+                    <pic:cNvPr id="623727384" name="Picture 1" descr="A diagram of a system&#10;&#10;AI-generated content may be incorrect."/>
+                    <pic:cNvPicPr/>
+                  </pic:nvPicPr>
+                  <pic:blipFill>
+                    <a:blip r:embed="rId9"/>
+                    <a:stretch>
+                      <a:fillRect/>
+                    </a:stretch>
+                  </pic:blipFill>
+                  <pic:spPr>
+                    <a:xfrm>
+                      <a:off x="0" y="0"/>
+                      <a:ext cx="3816546" cy="4007056"/>
+                    </a:xfrm>
+                    <a:prstGeom prst="rect">
+                      <a:avLst/>
+                    </a:prstGeom>
+                  </pic:spPr>
+                </pic:pic>
+              </a:graphicData>
+            </a:graphic>
+          </wp:inline>
+        </w:drawing>
       </w:r>
     </w:p>
     <w:p>
@@ -9608,6 +9945,7 @@
         <w:rPr>
           <w:lang w:val="en-US"/>
         </w:rPr>
+        <w:lastRenderedPageBreak/>
         <w:t>Backend</w:t>
       </w:r>
       <w:bookmarkEnd w:id="15"/>
@@ -9733,7 +10071,6 @@
           <w:sz w:val="24"/>
           <w:szCs w:val="24"/>
         </w:rPr>
-        <w:lastRenderedPageBreak/>
         <w:t>Built-in Database</w:t>
       </w:r>
       <w:r>
@@ -10247,6 +10584,7 @@
           <w:sz w:val="24"/>
           <w:szCs w:val="24"/>
         </w:rPr>
+        <w:lastRenderedPageBreak/>
         <w:t>Authentication</w:t>
       </w:r>
       <w:r>
@@ -10391,7 +10729,6 @@
           <w:sz w:val="24"/>
           <w:szCs w:val="24"/>
         </w:rPr>
-        <w:lastRenderedPageBreak/>
         <w:t>Authentication</w:t>
       </w:r>
       <w:r>
@@ -10918,6 +11255,7 @@
           <w:sz w:val="24"/>
           <w:szCs w:val="24"/>
         </w:rPr>
+        <w:lastRenderedPageBreak/>
         <w:t>Driver Route Declaration</w:t>
       </w:r>
       <w:r>
@@ -11095,7 +11433,6 @@
           <w:sz w:val="24"/>
           <w:szCs w:val="24"/>
         </w:rPr>
-        <w:lastRenderedPageBreak/>
         <w:t>Use Cases</w:t>
       </w:r>
       <w:r>
@@ -11704,6 +12041,7 @@
           <w:sz w:val="24"/>
           <w:szCs w:val="24"/>
         </w:rPr>
+        <w:lastRenderedPageBreak/>
         <w:t>Linting &amp; Tests</w:t>
       </w:r>
       <w:r>
@@ -11795,7 +12133,6 @@
         <w:rPr>
           <w:lang w:val="en-US"/>
         </w:rPr>
-        <w:lastRenderedPageBreak/>
         <w:t>Architectural Requirements</w:t>
       </w:r>
       <w:bookmarkEnd w:id="36"/>
@@ -12288,6 +12625,7 @@
           <w:szCs w:val="24"/>
           <w:lang w:val="en-US"/>
         </w:rPr>
+        <w:lastRenderedPageBreak/>
         <w:t>Clean architecture: Backend and frontend systems should be modular and loosely coupled to allow easier updates, fixes, or feature additions in the future.</w:t>
       </w:r>
     </w:p>
@@ -12408,7 +12746,6 @@
           <w:szCs w:val="24"/>
           <w:lang w:val="en-US"/>
         </w:rPr>
-        <w:lastRenderedPageBreak/>
         <w:t>Resource efficiency: The system should minimize server and client-side consumption to reduce infrastructure and battery costs.</w:t>
       </w:r>
     </w:p>
@@ -12720,6 +13057,7 @@
           <w:sz w:val="24"/>
           <w:szCs w:val="24"/>
         </w:rPr>
+        <w:lastRenderedPageBreak/>
         <w:t>Application Layer (use cases)</w:t>
       </w:r>
     </w:p>
@@ -12838,7 +13176,6 @@
           <w:sz w:val="24"/>
           <w:szCs w:val="24"/>
         </w:rPr>
-        <w:lastRenderedPageBreak/>
         <w:t>Users may have limited internet connectivity, therefore, the mobile application should be designed with offline-first capabilities. Actions such as ride requests or location tracking are stored locally and queued for syncing when the connection is re-established. This ensures continuity in usage and improves the app’s reliability in low-bandwidth environments.</w:t>
       </w:r>
     </w:p>
@@ -13249,6 +13586,7 @@
           <w:szCs w:val="24"/>
           <w:lang w:val="en-US"/>
         </w:rPr>
+        <w:lastRenderedPageBreak/>
         <w:t>All data must be encrypted at transit and at rest.</w:t>
       </w:r>
     </w:p>

</xml_diff>